<commit_message>
Acréscimo de figuras, modificações no texto e acréscimo de uma referência. Mudanças em amarelo.
</commit_message>
<xml_diff>
--- a/Danielle/Mercado Mundial.docx
+++ b/Danielle/Mercado Mundial.docx
@@ -6,7 +6,6 @@
       <w:pPr>
         <w:pStyle w:val="SemEspaamento"/>
         <w:spacing w:line="360" w:lineRule="auto"/>
-        <w:ind w:firstLine="567"/>
         <w:jc w:val="both"/>
         <w:rPr>
           <w:rFonts w:ascii="Times New Roman" w:hAnsi="Times New Roman" w:cs="Times New Roman"/>
@@ -15,6 +14,8 @@
           <w:szCs w:val="24"/>
         </w:rPr>
       </w:pPr>
+      <w:bookmarkStart w:id="0" w:name="_GoBack"/>
+      <w:bookmarkEnd w:id="0"/>
       <w:r>
         <w:rPr>
           <w:rFonts w:ascii="Times New Roman" w:hAnsi="Times New Roman" w:cs="Times New Roman"/>
@@ -304,15 +305,81 @@
           <w:sz w:val="24"/>
           <w:szCs w:val="24"/>
         </w:rPr>
-        <w:t xml:space="preserve">é um bom indicativo deste comportamento. A pesquisa </w:t>
-      </w:r>
-      <w:r>
-        <w:rPr>
-          <w:rFonts w:ascii="Times New Roman" w:hAnsi="Times New Roman" w:cs="Times New Roman"/>
-          <w:sz w:val="24"/>
-          <w:szCs w:val="24"/>
-        </w:rPr>
-        <w:t>aponta que no Brasil 64 % das pessoas que participam do financiamento coletivo ganham até 6 mil reais por mês, sendo que pessoas com mais escolaridade e em uma faixa etária de 25 a 30 anos são as que possuem maior participação.</w:t>
+        <w:t xml:space="preserve">é um bom indicativo deste comportamento. </w:t>
+      </w:r>
+      <w:r>
+        <w:rPr>
+          <w:rFonts w:ascii="Times New Roman" w:hAnsi="Times New Roman" w:cs="Times New Roman"/>
+          <w:sz w:val="24"/>
+          <w:szCs w:val="24"/>
+          <w:highlight w:val="yellow"/>
+        </w:rPr>
+        <w:t xml:space="preserve">A pesquisa </w:t>
+      </w:r>
+      <w:r>
+        <w:rPr>
+          <w:rFonts w:ascii="Times New Roman" w:hAnsi="Times New Roman" w:cs="Times New Roman"/>
+          <w:sz w:val="24"/>
+          <w:szCs w:val="24"/>
+          <w:highlight w:val="yellow"/>
+        </w:rPr>
+        <w:t>aponta que no Brasil 7</w:t>
+      </w:r>
+      <w:r>
+        <w:rPr>
+          <w:rFonts w:ascii="Times New Roman" w:hAnsi="Times New Roman" w:cs="Times New Roman"/>
+          <w:sz w:val="24"/>
+          <w:szCs w:val="24"/>
+          <w:highlight w:val="yellow"/>
+        </w:rPr>
+        <w:t xml:space="preserve">4 % das pessoas que participam do financiamento coletivo ganham até 6 mil reais por mês, </w:t>
+      </w:r>
+      <w:proofErr w:type="gramStart"/>
+      <w:r>
+        <w:rPr>
+          <w:rFonts w:ascii="Times New Roman" w:hAnsi="Times New Roman" w:cs="Times New Roman"/>
+          <w:sz w:val="24"/>
+          <w:szCs w:val="24"/>
+          <w:highlight w:val="yellow"/>
+        </w:rPr>
+        <w:t>Figura</w:t>
+      </w:r>
+      <w:proofErr w:type="gramEnd"/>
+      <w:r>
+        <w:rPr>
+          <w:rFonts w:ascii="Times New Roman" w:hAnsi="Times New Roman" w:cs="Times New Roman"/>
+          <w:sz w:val="24"/>
+          <w:szCs w:val="24"/>
+          <w:highlight w:val="yellow"/>
+        </w:rPr>
+        <w:t xml:space="preserve"> 1, </w:t>
+      </w:r>
+      <w:r>
+        <w:rPr>
+          <w:rFonts w:ascii="Times New Roman" w:hAnsi="Times New Roman" w:cs="Times New Roman"/>
+          <w:sz w:val="24"/>
+          <w:szCs w:val="24"/>
+          <w:highlight w:val="yellow"/>
+        </w:rPr>
+        <w:t>sendo que pessoas com mais escolaridade e em uma faixa etária de 25 a 30 anos são as que possuem maior participação</w:t>
+      </w:r>
+      <w:r>
+        <w:rPr>
+          <w:rFonts w:ascii="Times New Roman" w:hAnsi="Times New Roman" w:cs="Times New Roman"/>
+          <w:sz w:val="24"/>
+          <w:szCs w:val="24"/>
+          <w:highlight w:val="yellow"/>
+        </w:rPr>
+        <w:t>, como pode ser visto na Figura 2</w:t>
+      </w:r>
+      <w:r>
+        <w:rPr>
+          <w:rFonts w:ascii="Times New Roman" w:hAnsi="Times New Roman" w:cs="Times New Roman"/>
+          <w:sz w:val="24"/>
+          <w:szCs w:val="24"/>
+          <w:highlight w:val="yellow"/>
+        </w:rPr>
+        <w:t>.</w:t>
       </w:r>
     </w:p>
     <w:p>
@@ -327,6 +394,294 @@
           <w:szCs w:val="24"/>
         </w:rPr>
       </w:pPr>
+    </w:p>
+    <w:p>
+      <w:pPr>
+        <w:pStyle w:val="SemEspaamento"/>
+        <w:spacing w:line="360" w:lineRule="auto"/>
+        <w:ind w:firstLine="567"/>
+        <w:jc w:val="both"/>
+        <w:rPr>
+          <w:rFonts w:ascii="Times New Roman" w:hAnsi="Times New Roman" w:cs="Times New Roman"/>
+          <w:sz w:val="24"/>
+          <w:szCs w:val="24"/>
+        </w:rPr>
+      </w:pPr>
+      <w:r>
+        <w:rPr>
+          <w:rFonts w:ascii="Times New Roman" w:hAnsi="Times New Roman" w:cs="Times New Roman"/>
+          <w:sz w:val="24"/>
+          <w:szCs w:val="24"/>
+        </w:rPr>
+        <w:pict>
+          <v:shapetype id="_x0000_t75" coordsize="21600,21600" o:spt="75" o:preferrelative="t" path="m@4@5l@4@11@9@11@9@5xe" filled="f" stroked="f">
+            <v:stroke joinstyle="miter"/>
+            <v:formulas>
+              <v:f eqn="if lineDrawn pixelLineWidth 0"/>
+              <v:f eqn="sum @0 1 0"/>
+              <v:f eqn="sum 0 0 @1"/>
+              <v:f eqn="prod @2 1 2"/>
+              <v:f eqn="prod @3 21600 pixelWidth"/>
+              <v:f eqn="prod @3 21600 pixelHeight"/>
+              <v:f eqn="sum @0 0 1"/>
+              <v:f eqn="prod @6 1 2"/>
+              <v:f eqn="prod @7 21600 pixelWidth"/>
+              <v:f eqn="sum @8 21600 0"/>
+              <v:f eqn="prod @7 21600 pixelHeight"/>
+              <v:f eqn="sum @10 21600 0"/>
+            </v:formulas>
+            <v:path o:extrusionok="f" gradientshapeok="t" o:connecttype="rect"/>
+            <o:lock v:ext="edit" aspectratio="t"/>
+          </v:shapetype>
+          <v:shape id="_x0000_i1029" type="#_x0000_t75" style="width:424.5pt;height:179.25pt">
+            <v:imagedata r:id="rId5" o:title="Captura de Tela (47)"/>
+          </v:shape>
+        </w:pict>
+      </w:r>
+    </w:p>
+    <w:p>
+      <w:pPr>
+        <w:pStyle w:val="SemEspaamento"/>
+        <w:spacing w:line="360" w:lineRule="auto"/>
+        <w:ind w:firstLine="567"/>
+        <w:jc w:val="center"/>
+        <w:rPr>
+          <w:rFonts w:ascii="Times New Roman" w:hAnsi="Times New Roman" w:cs="Times New Roman"/>
+          <w:sz w:val="24"/>
+          <w:szCs w:val="24"/>
+          <w:highlight w:val="yellow"/>
+        </w:rPr>
+      </w:pPr>
+      <w:r>
+        <w:rPr>
+          <w:rFonts w:ascii="Times New Roman" w:hAnsi="Times New Roman" w:cs="Times New Roman"/>
+          <w:sz w:val="24"/>
+          <w:szCs w:val="24"/>
+          <w:highlight w:val="yellow"/>
+        </w:rPr>
+        <w:lastRenderedPageBreak/>
+        <w:t>Figura 1 – Faixas de renda dos participantes do financiamento coletivo.</w:t>
+      </w:r>
+    </w:p>
+    <w:p>
+      <w:pPr>
+        <w:pStyle w:val="SemEspaamento"/>
+        <w:spacing w:line="360" w:lineRule="auto"/>
+        <w:ind w:firstLine="567"/>
+        <w:jc w:val="center"/>
+        <w:rPr>
+          <w:rFonts w:ascii="Times New Roman" w:hAnsi="Times New Roman" w:cs="Times New Roman"/>
+          <w:sz w:val="24"/>
+          <w:szCs w:val="24"/>
+        </w:rPr>
+      </w:pPr>
+      <w:r>
+        <w:rPr>
+          <w:rFonts w:ascii="Times New Roman" w:hAnsi="Times New Roman" w:cs="Times New Roman"/>
+          <w:sz w:val="24"/>
+          <w:szCs w:val="24"/>
+          <w:highlight w:val="yellow"/>
+        </w:rPr>
+        <w:t xml:space="preserve">Fonte: </w:t>
+      </w:r>
+      <w:proofErr w:type="spellStart"/>
+      <w:r>
+        <w:rPr>
+          <w:rFonts w:ascii="Times New Roman" w:hAnsi="Times New Roman" w:cs="Times New Roman"/>
+          <w:sz w:val="24"/>
+          <w:szCs w:val="24"/>
+          <w:highlight w:val="yellow"/>
+        </w:rPr>
+        <w:t>Cartase</w:t>
+      </w:r>
+      <w:proofErr w:type="spellEnd"/>
+      <w:r>
+        <w:rPr>
+          <w:rFonts w:ascii="Times New Roman" w:hAnsi="Times New Roman" w:cs="Times New Roman"/>
+          <w:sz w:val="24"/>
+          <w:szCs w:val="24"/>
+          <w:highlight w:val="yellow"/>
+        </w:rPr>
+        <w:t xml:space="preserve"> e </w:t>
+      </w:r>
+      <w:proofErr w:type="spellStart"/>
+      <w:r>
+        <w:rPr>
+          <w:rFonts w:ascii="Times New Roman" w:hAnsi="Times New Roman" w:cs="Times New Roman"/>
+          <w:sz w:val="24"/>
+          <w:szCs w:val="24"/>
+          <w:highlight w:val="yellow"/>
+        </w:rPr>
+        <w:t>Chorus</w:t>
+      </w:r>
+      <w:proofErr w:type="spellEnd"/>
+      <w:r>
+        <w:rPr>
+          <w:rFonts w:ascii="Times New Roman" w:hAnsi="Times New Roman" w:cs="Times New Roman"/>
+          <w:sz w:val="24"/>
+          <w:szCs w:val="24"/>
+          <w:highlight w:val="yellow"/>
+        </w:rPr>
+        <w:t xml:space="preserve"> (2013).</w:t>
+      </w:r>
+    </w:p>
+    <w:p>
+      <w:pPr>
+        <w:pStyle w:val="SemEspaamento"/>
+        <w:spacing w:line="360" w:lineRule="auto"/>
+        <w:ind w:firstLine="567"/>
+        <w:jc w:val="center"/>
+        <w:rPr>
+          <w:rFonts w:ascii="Times New Roman" w:hAnsi="Times New Roman" w:cs="Times New Roman"/>
+          <w:sz w:val="24"/>
+          <w:szCs w:val="24"/>
+        </w:rPr>
+      </w:pPr>
+    </w:p>
+    <w:p>
+      <w:pPr>
+        <w:pStyle w:val="SemEspaamento"/>
+        <w:spacing w:line="360" w:lineRule="auto"/>
+        <w:ind w:firstLine="567"/>
+        <w:jc w:val="center"/>
+        <w:rPr>
+          <w:rFonts w:ascii="Times New Roman" w:hAnsi="Times New Roman" w:cs="Times New Roman"/>
+          <w:sz w:val="24"/>
+          <w:szCs w:val="24"/>
+        </w:rPr>
+      </w:pPr>
+      <w:r>
+        <w:rPr>
+          <w:rFonts w:ascii="Times New Roman" w:hAnsi="Times New Roman" w:cs="Times New Roman"/>
+          <w:sz w:val="24"/>
+          <w:szCs w:val="24"/>
+        </w:rPr>
+        <w:pict>
+          <v:shape id="_x0000_i1030" type="#_x0000_t75" style="width:425.25pt;height:159.75pt">
+            <v:imagedata r:id="rId6" o:title="Captura de Tela (44)"/>
+          </v:shape>
+        </w:pict>
+      </w:r>
+    </w:p>
+    <w:p>
+      <w:pPr>
+        <w:pStyle w:val="SemEspaamento"/>
+        <w:spacing w:line="360" w:lineRule="auto"/>
+        <w:ind w:firstLine="567"/>
+        <w:jc w:val="center"/>
+        <w:rPr>
+          <w:rFonts w:ascii="Times New Roman" w:hAnsi="Times New Roman" w:cs="Times New Roman"/>
+          <w:sz w:val="24"/>
+          <w:szCs w:val="24"/>
+          <w:highlight w:val="yellow"/>
+        </w:rPr>
+      </w:pPr>
+      <w:r>
+        <w:rPr>
+          <w:rFonts w:ascii="Times New Roman" w:hAnsi="Times New Roman" w:cs="Times New Roman"/>
+          <w:sz w:val="24"/>
+          <w:szCs w:val="24"/>
+          <w:highlight w:val="yellow"/>
+        </w:rPr>
+        <w:t xml:space="preserve">Figura 2 – Faixa etária e nível de escolaridade </w:t>
+      </w:r>
+      <w:r>
+        <w:rPr>
+          <w:rFonts w:ascii="Times New Roman" w:hAnsi="Times New Roman" w:cs="Times New Roman"/>
+          <w:sz w:val="24"/>
+          <w:szCs w:val="24"/>
+          <w:highlight w:val="yellow"/>
+        </w:rPr>
+        <w:t>dos participantes do financiamento coletivo.</w:t>
+      </w:r>
+    </w:p>
+    <w:p>
+      <w:pPr>
+        <w:pStyle w:val="SemEspaamento"/>
+        <w:spacing w:line="360" w:lineRule="auto"/>
+        <w:ind w:firstLine="567"/>
+        <w:jc w:val="center"/>
+        <w:rPr>
+          <w:rFonts w:ascii="Times New Roman" w:hAnsi="Times New Roman" w:cs="Times New Roman"/>
+          <w:sz w:val="24"/>
+          <w:szCs w:val="24"/>
+        </w:rPr>
+      </w:pPr>
+      <w:r>
+        <w:rPr>
+          <w:rFonts w:ascii="Times New Roman" w:hAnsi="Times New Roman" w:cs="Times New Roman"/>
+          <w:sz w:val="24"/>
+          <w:szCs w:val="24"/>
+          <w:highlight w:val="yellow"/>
+        </w:rPr>
+        <w:t xml:space="preserve">Fonte: </w:t>
+      </w:r>
+      <w:proofErr w:type="spellStart"/>
+      <w:r>
+        <w:rPr>
+          <w:rFonts w:ascii="Times New Roman" w:hAnsi="Times New Roman" w:cs="Times New Roman"/>
+          <w:sz w:val="24"/>
+          <w:szCs w:val="24"/>
+          <w:highlight w:val="yellow"/>
+        </w:rPr>
+        <w:t>Cartase</w:t>
+      </w:r>
+      <w:proofErr w:type="spellEnd"/>
+      <w:r>
+        <w:rPr>
+          <w:rFonts w:ascii="Times New Roman" w:hAnsi="Times New Roman" w:cs="Times New Roman"/>
+          <w:sz w:val="24"/>
+          <w:szCs w:val="24"/>
+          <w:highlight w:val="yellow"/>
+        </w:rPr>
+        <w:t xml:space="preserve"> e </w:t>
+      </w:r>
+      <w:proofErr w:type="spellStart"/>
+      <w:r>
+        <w:rPr>
+          <w:rFonts w:ascii="Times New Roman" w:hAnsi="Times New Roman" w:cs="Times New Roman"/>
+          <w:sz w:val="24"/>
+          <w:szCs w:val="24"/>
+          <w:highlight w:val="yellow"/>
+        </w:rPr>
+        <w:t>Chorus</w:t>
+      </w:r>
+      <w:proofErr w:type="spellEnd"/>
+      <w:r>
+        <w:rPr>
+          <w:rFonts w:ascii="Times New Roman" w:hAnsi="Times New Roman" w:cs="Times New Roman"/>
+          <w:sz w:val="24"/>
+          <w:szCs w:val="24"/>
+          <w:highlight w:val="yellow"/>
+        </w:rPr>
+        <w:t xml:space="preserve"> (2013).</w:t>
+      </w:r>
+    </w:p>
+    <w:p>
+      <w:pPr>
+        <w:pStyle w:val="SemEspaamento"/>
+        <w:spacing w:line="360" w:lineRule="auto"/>
+        <w:ind w:firstLine="567"/>
+        <w:jc w:val="center"/>
+        <w:rPr>
+          <w:rFonts w:ascii="Times New Roman" w:hAnsi="Times New Roman" w:cs="Times New Roman"/>
+          <w:sz w:val="24"/>
+          <w:szCs w:val="24"/>
+        </w:rPr>
+      </w:pPr>
+    </w:p>
+    <w:p>
+      <w:pPr>
+        <w:pStyle w:val="SemEspaamento"/>
+        <w:spacing w:line="360" w:lineRule="auto"/>
+        <w:ind w:firstLine="567"/>
+        <w:jc w:val="both"/>
+        <w:rPr>
+          <w:rFonts w:ascii="Times New Roman" w:hAnsi="Times New Roman" w:cs="Times New Roman"/>
+          <w:sz w:val="24"/>
+          <w:szCs w:val="24"/>
+        </w:rPr>
+      </w:pPr>
       <w:r>
         <w:rPr>
           <w:rFonts w:ascii="Times New Roman" w:hAnsi="Times New Roman" w:cs="Times New Roman"/>
@@ -600,72 +955,121 @@
           <w:sz w:val="24"/>
           <w:szCs w:val="24"/>
         </w:rPr>
+        <w:tab/>
+      </w:r>
+      <w:r>
+        <w:rPr>
+          <w:rFonts w:ascii="Times New Roman" w:hAnsi="Times New Roman" w:cs="Times New Roman"/>
+          <w:sz w:val="24"/>
+          <w:szCs w:val="24"/>
+        </w:rPr>
+        <w:t>Apesar disso, a população brasileira</w:t>
+      </w:r>
+      <w:r>
+        <w:rPr>
+          <w:rFonts w:ascii="Times New Roman" w:hAnsi="Times New Roman" w:cs="Times New Roman"/>
+          <w:sz w:val="24"/>
+          <w:szCs w:val="24"/>
+        </w:rPr>
+        <w:t xml:space="preserve"> possui</w:t>
+      </w:r>
+      <w:r>
+        <w:rPr>
+          <w:rFonts w:ascii="Times New Roman" w:hAnsi="Times New Roman" w:cs="Times New Roman"/>
+          <w:sz w:val="24"/>
+          <w:szCs w:val="24"/>
+        </w:rPr>
+        <w:t xml:space="preserve"> um forte caráter empreendedor, característica marcante principalmente em cenários como o atual com uma alta taxa de desemprego, onde o financiamento coletivo por ser menos burocrático e mais viável do que outras formas de financiamento, desponta como uma alternativa bastante interessante. Assim, espera-se que este tipo de pratica cresça no país nos próximos anos, como ocorreu e ocorre em outros países</w:t>
+      </w:r>
+      <w:r>
+        <w:rPr>
+          <w:rFonts w:ascii="Times New Roman" w:hAnsi="Times New Roman" w:cs="Times New Roman"/>
+          <w:sz w:val="24"/>
+          <w:szCs w:val="24"/>
+        </w:rPr>
+        <w:t>. Vale</w:t>
+      </w:r>
+      <w:r>
+        <w:rPr>
+          <w:rFonts w:ascii="Times New Roman" w:hAnsi="Times New Roman" w:cs="Times New Roman"/>
+          <w:sz w:val="24"/>
+          <w:szCs w:val="24"/>
+        </w:rPr>
+        <w:t xml:space="preserve"> a ressalva que campanhas com intuito social e/ou ambiental </w:t>
+      </w:r>
+      <w:r>
+        <w:rPr>
+          <w:rFonts w:ascii="Times New Roman" w:hAnsi="Times New Roman" w:cs="Times New Roman"/>
+          <w:sz w:val="24"/>
+          <w:szCs w:val="24"/>
+        </w:rPr>
+        <w:t>também possuem um forte apelo</w:t>
+      </w:r>
+      <w:r>
+        <w:rPr>
+          <w:rFonts w:ascii="Times New Roman" w:hAnsi="Times New Roman" w:cs="Times New Roman"/>
+          <w:sz w:val="24"/>
+          <w:szCs w:val="24"/>
+        </w:rPr>
+        <w:t xml:space="preserve"> entre as campanhas nacionais</w:t>
+      </w:r>
+      <w:r>
+        <w:rPr>
+          <w:rFonts w:ascii="Times New Roman" w:hAnsi="Times New Roman" w:cs="Times New Roman"/>
+          <w:sz w:val="24"/>
+          <w:szCs w:val="24"/>
+        </w:rPr>
+        <w:t>.</w:t>
+      </w:r>
+    </w:p>
+    <w:p>
+      <w:pPr>
+        <w:pStyle w:val="SemEspaamento"/>
+        <w:spacing w:line="360" w:lineRule="auto"/>
+        <w:ind w:firstLine="567"/>
+        <w:jc w:val="both"/>
+        <w:rPr>
+          <w:rFonts w:ascii="Times New Roman" w:hAnsi="Times New Roman" w:cs="Times New Roman"/>
+          <w:sz w:val="24"/>
+          <w:szCs w:val="24"/>
+        </w:rPr>
+      </w:pPr>
+    </w:p>
+    <w:p>
+      <w:pPr>
+        <w:pStyle w:val="SemEspaamento"/>
+        <w:spacing w:line="360" w:lineRule="auto"/>
+        <w:ind w:firstLine="567"/>
+        <w:jc w:val="both"/>
+        <w:rPr>
+          <w:rFonts w:ascii="Times New Roman" w:hAnsi="Times New Roman" w:cs="Times New Roman"/>
+          <w:sz w:val="24"/>
+          <w:szCs w:val="24"/>
+        </w:rPr>
+      </w:pPr>
+    </w:p>
+    <w:p>
+      <w:pPr>
+        <w:pStyle w:val="SemEspaamento"/>
+        <w:spacing w:line="360" w:lineRule="auto"/>
+        <w:ind w:firstLine="567"/>
+        <w:jc w:val="both"/>
+        <w:rPr>
+          <w:rFonts w:ascii="Times New Roman" w:hAnsi="Times New Roman" w:cs="Times New Roman"/>
+          <w:b/>
+          <w:sz w:val="24"/>
+          <w:szCs w:val="24"/>
+        </w:rPr>
+      </w:pPr>
+      <w:r>
+        <w:rPr>
+          <w:rFonts w:ascii="Times New Roman" w:hAnsi="Times New Roman" w:cs="Times New Roman"/>
+          <w:b/>
+          <w:sz w:val="24"/>
+          <w:szCs w:val="24"/>
+        </w:rPr>
         <w:lastRenderedPageBreak/>
-        <w:tab/>
-      </w:r>
-      <w:r>
-        <w:rPr>
-          <w:rFonts w:ascii="Times New Roman" w:hAnsi="Times New Roman" w:cs="Times New Roman"/>
-          <w:sz w:val="24"/>
-          <w:szCs w:val="24"/>
-        </w:rPr>
-        <w:t>Apesar disso, a população brasileira</w:t>
-      </w:r>
-      <w:r>
-        <w:rPr>
-          <w:rFonts w:ascii="Times New Roman" w:hAnsi="Times New Roman" w:cs="Times New Roman"/>
-          <w:sz w:val="24"/>
-          <w:szCs w:val="24"/>
-        </w:rPr>
-        <w:t xml:space="preserve"> possui</w:t>
-      </w:r>
-      <w:r>
-        <w:rPr>
-          <w:rFonts w:ascii="Times New Roman" w:hAnsi="Times New Roman" w:cs="Times New Roman"/>
-          <w:sz w:val="24"/>
-          <w:szCs w:val="24"/>
-        </w:rPr>
-        <w:t xml:space="preserve"> um forte caráter empreendedor, característica marcante principalmente em cenários como o atual com uma alta taxa de desemprego, onde o financiamento coletivo por ser menos burocrático e mais viável do que outras formas de financiamento, desponta como uma alternativa bastante interessante. Assim, espera-se que este tipo de pratica cresça no país nos próximos anos, como ocorreu e ocorre em outros países</w:t>
-      </w:r>
-      <w:r>
-        <w:rPr>
-          <w:rFonts w:ascii="Times New Roman" w:hAnsi="Times New Roman" w:cs="Times New Roman"/>
-          <w:sz w:val="24"/>
-          <w:szCs w:val="24"/>
-        </w:rPr>
-        <w:t>. Vale</w:t>
-      </w:r>
-      <w:r>
-        <w:rPr>
-          <w:rFonts w:ascii="Times New Roman" w:hAnsi="Times New Roman" w:cs="Times New Roman"/>
-          <w:sz w:val="24"/>
-          <w:szCs w:val="24"/>
-        </w:rPr>
-        <w:t xml:space="preserve"> a ressalva que campanhas com intuito social e/ou ambiental </w:t>
-      </w:r>
-      <w:r>
-        <w:rPr>
-          <w:rFonts w:ascii="Times New Roman" w:hAnsi="Times New Roman" w:cs="Times New Roman"/>
-          <w:sz w:val="24"/>
-          <w:szCs w:val="24"/>
-        </w:rPr>
-        <w:t>também possuem um forte apelo</w:t>
-      </w:r>
-      <w:r>
-        <w:rPr>
-          <w:rFonts w:ascii="Times New Roman" w:hAnsi="Times New Roman" w:cs="Times New Roman"/>
-          <w:sz w:val="24"/>
-          <w:szCs w:val="24"/>
-        </w:rPr>
-        <w:t xml:space="preserve"> entre as campanhas nacionais</w:t>
-      </w:r>
-      <w:r>
-        <w:rPr>
-          <w:rFonts w:ascii="Times New Roman" w:hAnsi="Times New Roman" w:cs="Times New Roman"/>
-          <w:sz w:val="24"/>
-          <w:szCs w:val="24"/>
-        </w:rPr>
-        <w:t>.</w:t>
+        <w:t>Referencias</w:t>
       </w:r>
     </w:p>
     <w:p>
@@ -680,6 +1084,56 @@
           <w:szCs w:val="24"/>
         </w:rPr>
       </w:pPr>
+      <w:r>
+        <w:rPr>
+          <w:rFonts w:ascii="Times New Roman" w:hAnsi="Times New Roman" w:cs="Times New Roman"/>
+          <w:sz w:val="24"/>
+          <w:szCs w:val="24"/>
+        </w:rPr>
+        <w:t xml:space="preserve">SEBRAE – Serviço Brasileiro de Apoio às Micro e Pequenas Empresas. Pesquisa mostra dados do setor de </w:t>
+      </w:r>
+      <w:proofErr w:type="spellStart"/>
+      <w:r>
+        <w:rPr>
+          <w:rFonts w:ascii="Times New Roman" w:hAnsi="Times New Roman" w:cs="Times New Roman"/>
+          <w:sz w:val="24"/>
+          <w:szCs w:val="24"/>
+        </w:rPr>
+        <w:t>crowdfunding</w:t>
+      </w:r>
+      <w:proofErr w:type="spellEnd"/>
+      <w:r>
+        <w:rPr>
+          <w:rFonts w:ascii="Times New Roman" w:hAnsi="Times New Roman" w:cs="Times New Roman"/>
+          <w:sz w:val="24"/>
+          <w:szCs w:val="24"/>
+        </w:rPr>
+        <w:t xml:space="preserve"> no país, 2016. Disponível em: </w:t>
+      </w:r>
+      <w:r>
+        <w:rPr>
+          <w:rFonts w:ascii="Times New Roman" w:hAnsi="Times New Roman" w:cs="Times New Roman"/>
+          <w:sz w:val="24"/>
+          <w:szCs w:val="24"/>
+        </w:rPr>
+        <w:t>&lt;</w:t>
+      </w:r>
+      <w:r>
+        <w:rPr>
+          <w:rFonts w:ascii="Times New Roman" w:hAnsi="Times New Roman" w:cs="Times New Roman"/>
+          <w:sz w:val="24"/>
+          <w:szCs w:val="24"/>
+        </w:rPr>
+        <w:t>https://www.sebrae.com.br/sites/PortalSebrae/artigos/pesquisa-mostra-dados-do-setor-de-crowdfunding-no-pais,1c4a999b516ff410VgnVCM1000004c00210aRCRD</w:t>
+      </w:r>
+      <w:r>
+        <w:rPr>
+          <w:rFonts w:ascii="Times New Roman" w:hAnsi="Times New Roman" w:cs="Times New Roman"/>
+          <w:sz w:val="24"/>
+          <w:szCs w:val="24"/>
+        </w:rPr>
+        <w:t>&gt; Acesso em: 22 julho 2017.</w:t>
+      </w:r>
     </w:p>
     <w:p>
       <w:pPr>
@@ -702,23 +1156,55 @@
         <w:jc w:val="both"/>
         <w:rPr>
           <w:rFonts w:ascii="Times New Roman" w:hAnsi="Times New Roman" w:cs="Times New Roman"/>
-          <w:b/>
-          <w:sz w:val="24"/>
-          <w:szCs w:val="24"/>
-        </w:rPr>
-      </w:pPr>
-      <w:bookmarkStart w:id="0" w:name="_GoBack"/>
-      <w:r>
-        <w:rPr>
-          <w:rFonts w:ascii="Times New Roman" w:hAnsi="Times New Roman" w:cs="Times New Roman"/>
-          <w:b/>
-          <w:sz w:val="24"/>
-          <w:szCs w:val="24"/>
-        </w:rPr>
-        <w:t>Referencias</w:t>
-      </w:r>
-    </w:p>
-    <w:bookmarkEnd w:id="0"/>
+          <w:sz w:val="24"/>
+          <w:szCs w:val="24"/>
+        </w:rPr>
+      </w:pPr>
+      <w:r>
+        <w:rPr>
+          <w:rFonts w:ascii="Times New Roman" w:hAnsi="Times New Roman" w:cs="Times New Roman"/>
+          <w:sz w:val="24"/>
+          <w:szCs w:val="24"/>
+        </w:rPr>
+        <w:t xml:space="preserve">ANDRADE, </w:t>
+      </w:r>
+      <w:proofErr w:type="spellStart"/>
+      <w:r>
+        <w:rPr>
+          <w:rFonts w:ascii="Times New Roman" w:hAnsi="Times New Roman" w:cs="Times New Roman"/>
+          <w:sz w:val="24"/>
+          <w:szCs w:val="24"/>
+        </w:rPr>
+        <w:t>Lisane</w:t>
+      </w:r>
+      <w:proofErr w:type="spellEnd"/>
+      <w:r>
+        <w:rPr>
+          <w:rFonts w:ascii="Times New Roman" w:hAnsi="Times New Roman" w:cs="Times New Roman"/>
+          <w:sz w:val="24"/>
+          <w:szCs w:val="24"/>
+        </w:rPr>
+        <w:t xml:space="preserve">. A cada hora, 87 mil dólares são arrecadados via </w:t>
+      </w:r>
+      <w:proofErr w:type="spellStart"/>
+      <w:r>
+        <w:rPr>
+          <w:rFonts w:ascii="Times New Roman" w:hAnsi="Times New Roman" w:cs="Times New Roman"/>
+          <w:sz w:val="24"/>
+          <w:szCs w:val="24"/>
+        </w:rPr>
+        <w:t>Crowdfunding</w:t>
+      </w:r>
+      <w:proofErr w:type="spellEnd"/>
+      <w:r>
+        <w:rPr>
+          <w:rFonts w:ascii="Times New Roman" w:hAnsi="Times New Roman" w:cs="Times New Roman"/>
+          <w:sz w:val="24"/>
+          <w:szCs w:val="24"/>
+        </w:rPr>
+        <w:t>, 2015. Disponível em: &lt;https://meufinanciamentocoletivo.com.br/mercado/cada-hora-87-mil-dolares-arrecadados-crowdfunding/&gt;. Acesso em: 23 julho 2017.</w:t>
+      </w:r>
+    </w:p>
     <w:p>
       <w:pPr>
         <w:pStyle w:val="SemEspaamento"/>
@@ -731,13 +1217,26 @@
           <w:szCs w:val="24"/>
         </w:rPr>
       </w:pPr>
-      <w:r>
-        <w:rPr>
-          <w:rFonts w:ascii="Times New Roman" w:hAnsi="Times New Roman" w:cs="Times New Roman"/>
-          <w:sz w:val="24"/>
-          <w:szCs w:val="24"/>
-        </w:rPr>
-        <w:t xml:space="preserve">SEBRAE – Serviço Brasileiro de Apoio às Micro e Pequenas Empresas. Pesquisa mostra dados do setor de </w:t>
+    </w:p>
+    <w:p>
+      <w:pPr>
+        <w:pStyle w:val="SemEspaamento"/>
+        <w:spacing w:line="360" w:lineRule="auto"/>
+        <w:ind w:firstLine="567"/>
+        <w:jc w:val="both"/>
+        <w:rPr>
+          <w:rFonts w:ascii="Times New Roman" w:hAnsi="Times New Roman" w:cs="Times New Roman"/>
+          <w:sz w:val="24"/>
+          <w:szCs w:val="24"/>
+        </w:rPr>
+      </w:pPr>
+      <w:r>
+        <w:rPr>
+          <w:rFonts w:ascii="Times New Roman" w:hAnsi="Times New Roman" w:cs="Times New Roman"/>
+          <w:sz w:val="24"/>
+          <w:szCs w:val="24"/>
+        </w:rPr>
+        <w:t xml:space="preserve">PASCOAL, </w:t>
       </w:r>
       <w:proofErr w:type="spellStart"/>
       <w:r>
@@ -746,6 +1245,76 @@
           <w:sz w:val="24"/>
           <w:szCs w:val="24"/>
         </w:rPr>
+        <w:t>Candice</w:t>
+      </w:r>
+      <w:proofErr w:type="spellEnd"/>
+      <w:r>
+        <w:rPr>
+          <w:rFonts w:ascii="Times New Roman" w:hAnsi="Times New Roman" w:cs="Times New Roman"/>
+          <w:sz w:val="24"/>
+          <w:szCs w:val="24"/>
+        </w:rPr>
+        <w:t xml:space="preserve">. A Evolução do </w:t>
+      </w:r>
+      <w:proofErr w:type="spellStart"/>
+      <w:r>
+        <w:rPr>
+          <w:rFonts w:ascii="Times New Roman" w:hAnsi="Times New Roman" w:cs="Times New Roman"/>
+          <w:sz w:val="24"/>
+          <w:szCs w:val="24"/>
+        </w:rPr>
+        <w:t>Crowdfunding</w:t>
+      </w:r>
+      <w:proofErr w:type="spellEnd"/>
+      <w:r>
+        <w:rPr>
+          <w:rFonts w:ascii="Times New Roman" w:hAnsi="Times New Roman" w:cs="Times New Roman"/>
+          <w:sz w:val="24"/>
+          <w:szCs w:val="24"/>
+        </w:rPr>
+        <w:t xml:space="preserve"> no Brasil e no Mundo, 2015. Disponível em: &lt; https://blog.kickante.com.br/a-evolucao-do-crowdfunding-no-brasil-e-no-mundo/&gt;. Acesso em: 23 julho 2017.</w:t>
+      </w:r>
+    </w:p>
+    <w:p>
+      <w:pPr>
+        <w:pStyle w:val="SemEspaamento"/>
+        <w:spacing w:line="360" w:lineRule="auto"/>
+        <w:ind w:firstLine="567"/>
+        <w:jc w:val="both"/>
+        <w:rPr>
+          <w:rFonts w:ascii="Times New Roman" w:hAnsi="Times New Roman" w:cs="Times New Roman"/>
+          <w:sz w:val="24"/>
+          <w:szCs w:val="24"/>
+        </w:rPr>
+      </w:pPr>
+    </w:p>
+    <w:p>
+      <w:pPr>
+        <w:pStyle w:val="SemEspaamento"/>
+        <w:spacing w:line="360" w:lineRule="auto"/>
+        <w:ind w:firstLine="567"/>
+        <w:jc w:val="both"/>
+        <w:rPr>
+          <w:rFonts w:ascii="Times New Roman" w:hAnsi="Times New Roman" w:cs="Times New Roman"/>
+          <w:sz w:val="24"/>
+          <w:szCs w:val="24"/>
+        </w:rPr>
+      </w:pPr>
+      <w:r>
+        <w:rPr>
+          <w:rFonts w:ascii="Times New Roman" w:hAnsi="Times New Roman" w:cs="Times New Roman"/>
+          <w:sz w:val="24"/>
+          <w:szCs w:val="24"/>
+        </w:rPr>
+        <w:t xml:space="preserve">ALVES, Breno Castro. A seleção natural do </w:t>
+      </w:r>
+      <w:proofErr w:type="spellStart"/>
+      <w:r>
+        <w:rPr>
+          <w:rFonts w:ascii="Times New Roman" w:hAnsi="Times New Roman" w:cs="Times New Roman"/>
+          <w:sz w:val="24"/>
+          <w:szCs w:val="24"/>
+        </w:rPr>
         <w:t>crowdfunding</w:t>
       </w:r>
       <w:proofErr w:type="spellEnd"/>
@@ -755,31 +1324,7 @@
           <w:sz w:val="24"/>
           <w:szCs w:val="24"/>
         </w:rPr>
-        <w:t xml:space="preserve"> no país, 2016. Disponível em: </w:t>
-      </w:r>
-      <w:r>
-        <w:rPr>
-          <w:rFonts w:ascii="Times New Roman" w:hAnsi="Times New Roman" w:cs="Times New Roman"/>
-          <w:sz w:val="24"/>
-          <w:szCs w:val="24"/>
-        </w:rPr>
-        <w:t>&lt;</w:t>
-      </w:r>
-      <w:r>
-        <w:rPr>
-          <w:rFonts w:ascii="Times New Roman" w:hAnsi="Times New Roman" w:cs="Times New Roman"/>
-          <w:sz w:val="24"/>
-          <w:szCs w:val="24"/>
-        </w:rPr>
-        <w:t>https://www.sebrae.com.br/sites/PortalSebrae/artigos/pesquisa-mostra-dados-do-setor-de-crowdfunding-no-pais,1c4a999b516ff410VgnVCM1000004c00210aRCRD</w:t>
-      </w:r>
-      <w:r>
-        <w:rPr>
-          <w:rFonts w:ascii="Times New Roman" w:hAnsi="Times New Roman" w:cs="Times New Roman"/>
-          <w:sz w:val="24"/>
-          <w:szCs w:val="24"/>
-        </w:rPr>
-        <w:t>&gt; Acesso em: 22 julho 2017.</w:t>
+        <w:t xml:space="preserve"> no Brasil: hoje há mais arrecadação e menos plataformas, 2015. Disponível em: &lt; http://projetodraft.com/a-selecao-natural-do-crowdfunding-no-brasil-hoje-ha-mais-arrecadacao-e-menos-plataformas/&gt;. Acesso em: 23 julho 2017.</w:t>
       </w:r>
     </w:p>
     <w:p>
@@ -807,171 +1352,59 @@
           <w:szCs w:val="24"/>
         </w:rPr>
       </w:pPr>
-      <w:r>
-        <w:rPr>
-          <w:rFonts w:ascii="Times New Roman" w:hAnsi="Times New Roman" w:cs="Times New Roman"/>
-          <w:sz w:val="24"/>
-          <w:szCs w:val="24"/>
-        </w:rPr>
-        <w:t xml:space="preserve">ANDRADE, </w:t>
-      </w:r>
       <w:proofErr w:type="spellStart"/>
       <w:r>
         <w:rPr>
           <w:rFonts w:ascii="Times New Roman" w:hAnsi="Times New Roman" w:cs="Times New Roman"/>
-          <w:sz w:val="24"/>
-          <w:szCs w:val="24"/>
-        </w:rPr>
-        <w:t>Lisane</w:t>
+          <w:color w:val="000000" w:themeColor="text1"/>
+          <w:sz w:val="24"/>
+          <w:szCs w:val="24"/>
+          <w:highlight w:val="yellow"/>
+        </w:rPr>
+        <w:t>CARTASE</w:t>
       </w:r>
       <w:proofErr w:type="spellEnd"/>
       <w:r>
         <w:rPr>
           <w:rFonts w:ascii="Times New Roman" w:hAnsi="Times New Roman" w:cs="Times New Roman"/>
-          <w:sz w:val="24"/>
-          <w:szCs w:val="24"/>
-        </w:rPr>
-        <w:t xml:space="preserve">. A cada hora, 87 mil dólares são arrecadados via </w:t>
+          <w:color w:val="000000" w:themeColor="text1"/>
+          <w:sz w:val="24"/>
+          <w:szCs w:val="24"/>
+          <w:highlight w:val="yellow"/>
+        </w:rPr>
+        <w:t xml:space="preserve"> e </w:t>
       </w:r>
       <w:proofErr w:type="spellStart"/>
       <w:r>
         <w:rPr>
           <w:rFonts w:ascii="Times New Roman" w:hAnsi="Times New Roman" w:cs="Times New Roman"/>
-          <w:sz w:val="24"/>
-          <w:szCs w:val="24"/>
-        </w:rPr>
-        <w:t>Crowdfunding</w:t>
+          <w:color w:val="000000" w:themeColor="text1"/>
+          <w:sz w:val="24"/>
+          <w:szCs w:val="24"/>
+          <w:highlight w:val="yellow"/>
+        </w:rPr>
+        <w:t>CHORUS</w:t>
       </w:r>
       <w:proofErr w:type="spellEnd"/>
       <w:r>
         <w:rPr>
           <w:rFonts w:ascii="Times New Roman" w:hAnsi="Times New Roman" w:cs="Times New Roman"/>
-          <w:sz w:val="24"/>
-          <w:szCs w:val="24"/>
-        </w:rPr>
-        <w:t>, 2015. Disponível em: &lt;https://meufinanciamentocoletivo.com.br/mercado/cada-hora-87-mil-dolares-arrecadados-crowdfunding/&gt;. Acesso em: 23 julho 2017.</w:t>
-      </w:r>
-    </w:p>
-    <w:p>
-      <w:pPr>
-        <w:pStyle w:val="SemEspaamento"/>
-        <w:spacing w:line="360" w:lineRule="auto"/>
-        <w:ind w:firstLine="567"/>
-        <w:jc w:val="both"/>
-        <w:rPr>
-          <w:rFonts w:ascii="Times New Roman" w:hAnsi="Times New Roman" w:cs="Times New Roman"/>
-          <w:sz w:val="24"/>
-          <w:szCs w:val="24"/>
-        </w:rPr>
-      </w:pPr>
-    </w:p>
-    <w:p>
-      <w:pPr>
-        <w:pStyle w:val="SemEspaamento"/>
-        <w:spacing w:line="360" w:lineRule="auto"/>
-        <w:ind w:firstLine="567"/>
-        <w:jc w:val="both"/>
-        <w:rPr>
-          <w:rFonts w:ascii="Times New Roman" w:hAnsi="Times New Roman" w:cs="Times New Roman"/>
-          <w:sz w:val="24"/>
-          <w:szCs w:val="24"/>
-        </w:rPr>
-      </w:pPr>
-      <w:r>
-        <w:rPr>
-          <w:rFonts w:ascii="Times New Roman" w:hAnsi="Times New Roman" w:cs="Times New Roman"/>
-          <w:sz w:val="24"/>
-          <w:szCs w:val="24"/>
-        </w:rPr>
-        <w:t xml:space="preserve">PASCOAL, </w:t>
-      </w:r>
-      <w:proofErr w:type="spellStart"/>
-      <w:r>
-        <w:rPr>
-          <w:rFonts w:ascii="Times New Roman" w:hAnsi="Times New Roman" w:cs="Times New Roman"/>
-          <w:sz w:val="24"/>
-          <w:szCs w:val="24"/>
-        </w:rPr>
-        <w:t>Candice</w:t>
-      </w:r>
-      <w:proofErr w:type="spellEnd"/>
-      <w:r>
-        <w:rPr>
-          <w:rFonts w:ascii="Times New Roman" w:hAnsi="Times New Roman" w:cs="Times New Roman"/>
-          <w:sz w:val="24"/>
-          <w:szCs w:val="24"/>
-        </w:rPr>
-        <w:t xml:space="preserve">. A Evolução do </w:t>
-      </w:r>
-      <w:proofErr w:type="spellStart"/>
-      <w:r>
-        <w:rPr>
-          <w:rFonts w:ascii="Times New Roman" w:hAnsi="Times New Roman" w:cs="Times New Roman"/>
-          <w:sz w:val="24"/>
-          <w:szCs w:val="24"/>
-        </w:rPr>
-        <w:t>Crowdfunding</w:t>
-      </w:r>
-      <w:proofErr w:type="spellEnd"/>
-      <w:r>
-        <w:rPr>
-          <w:rFonts w:ascii="Times New Roman" w:hAnsi="Times New Roman" w:cs="Times New Roman"/>
-          <w:sz w:val="24"/>
-          <w:szCs w:val="24"/>
-        </w:rPr>
-        <w:t xml:space="preserve"> no Brasil e no Mundo, 2015. Disponível em: &lt; https://blog.kickante.com.br/a-evolucao-do-crowdfunding-no-brasil-e-no-mundo/&gt;. Acesso em: 23 julho 2017.</w:t>
-      </w:r>
-    </w:p>
-    <w:p>
-      <w:pPr>
-        <w:pStyle w:val="SemEspaamento"/>
-        <w:spacing w:line="360" w:lineRule="auto"/>
-        <w:ind w:firstLine="567"/>
-        <w:jc w:val="both"/>
-        <w:rPr>
-          <w:rFonts w:ascii="Times New Roman" w:hAnsi="Times New Roman" w:cs="Times New Roman"/>
-          <w:sz w:val="24"/>
-          <w:szCs w:val="24"/>
-        </w:rPr>
-      </w:pPr>
-    </w:p>
-    <w:p>
-      <w:pPr>
-        <w:pStyle w:val="SemEspaamento"/>
-        <w:spacing w:line="360" w:lineRule="auto"/>
-        <w:ind w:firstLine="567"/>
-        <w:jc w:val="both"/>
-        <w:rPr>
-          <w:rFonts w:ascii="Times New Roman" w:hAnsi="Times New Roman" w:cs="Times New Roman"/>
-          <w:sz w:val="24"/>
-          <w:szCs w:val="24"/>
-        </w:rPr>
-      </w:pPr>
-      <w:r>
-        <w:rPr>
-          <w:rFonts w:ascii="Times New Roman" w:hAnsi="Times New Roman" w:cs="Times New Roman"/>
-          <w:sz w:val="24"/>
-          <w:szCs w:val="24"/>
-        </w:rPr>
-        <w:t xml:space="preserve">ALVES, Breno Castro. A seleção natural do </w:t>
-      </w:r>
-      <w:proofErr w:type="spellStart"/>
-      <w:r>
-        <w:rPr>
-          <w:rFonts w:ascii="Times New Roman" w:hAnsi="Times New Roman" w:cs="Times New Roman"/>
-          <w:sz w:val="24"/>
-          <w:szCs w:val="24"/>
-        </w:rPr>
-        <w:t>crowdfunding</w:t>
-      </w:r>
-      <w:proofErr w:type="spellEnd"/>
-      <w:r>
-        <w:rPr>
-          <w:rFonts w:ascii="Times New Roman" w:hAnsi="Times New Roman" w:cs="Times New Roman"/>
-          <w:sz w:val="24"/>
-          <w:szCs w:val="24"/>
-        </w:rPr>
-        <w:t xml:space="preserve"> no Brasil: hoje há mais arrecadação e menos plataformas, 2015. Disponível em: &lt; http://projetodraft.com/a-selecao-natural-do-crowdfunding-no-brasil-hoje-ha-mais-arrecadacao-e-menos-plataformas/&gt;. Acesso em: 23 julho 2017.</w:t>
+          <w:color w:val="000000" w:themeColor="text1"/>
+          <w:sz w:val="24"/>
+          <w:szCs w:val="24"/>
+          <w:highlight w:val="yellow"/>
+        </w:rPr>
+        <w:t>. Retrato do Financiamento Coletivo no Brasil. 2013. Disponível em: &lt;http://pesquisa.catarse.me/</w:t>
+      </w:r>
+      <w:r>
+        <w:rPr>
+          <w:rFonts w:ascii="Times New Roman" w:hAnsi="Times New Roman" w:cs="Times New Roman"/>
+          <w:color w:val="000000" w:themeColor="text1"/>
+          <w:sz w:val="24"/>
+          <w:szCs w:val="24"/>
+          <w:highlight w:val="yellow"/>
+        </w:rPr>
+        <w:t>&gt;. Acesso em: 23 julho 2017.</w:t>
       </w:r>
     </w:p>
     <w:sectPr>

</xml_diff>